<commit_message>
#55 changed template list for hosts exports and implemented list of HostReport template list
</commit_message>
<xml_diff>
--- a/data-directories/reports/templates/hosts/host_list_template.docx
+++ b/data-directories/reports/templates/hosts/host_list_template.docx
@@ -69,6 +69,9 @@
         <w:jc w:val="left"/>
         <w:tblInd w:w="55" w:type="dxa"/>
         <w:tblW w:w="9972" w:type="dxa"/>
+        <w:pPr>
+          <w:ind w:left="55"/>
+        </w:pPr>
         <w:tblLook w:val="0600" w:firstRow="0" w:lastRow="0" w:firstColumn="0" w:lastColumn="0" w:noHBand="1" w:noVBand="1"/>
       </w:tblPr>
       <w:tblGrid>
@@ -100,14 +103,22 @@
               <w:tl2br w:val="nil" w:sz="0" w:space="0" w:color="000000" tmln="20, 20, 20, 0, 0"/>
               <w:tr2bl w:val="nil" w:sz="0" w:space="0" w:color="000000" tmln="20, 20, 20, 0, 0"/>
             </w:tcBorders>
-            <w:tmTcPr id="1683038706" protected="0"/>
+            <w:tmTcPr id="1702762945" protected="0"/>
           </w:tcPr>
           <w:p>
             <w:pPr>
               <w:pStyle w:val="para8"/>
               <w:widowControl w:val="0"/>
+              <w:rPr>
+                <w:b/>
+                <w:bCs/>
+              </w:rPr>
             </w:pPr>
             <w:r>
+              <w:rPr>
+                <w:b/>
+                <w:bCs/>
+              </w:rPr>
               <w:t>Hostname</w:t>
             </w:r>
           </w:p>
@@ -131,7 +142,7 @@
               <w:tl2br w:val="nil" w:sz="0" w:space="0" w:color="000000" tmln="20, 20, 20, 0, 0"/>
               <w:tr2bl w:val="nil" w:sz="0" w:space="0" w:color="000000" tmln="20, 20, 20, 0, 0"/>
             </w:tcBorders>
-            <w:tmTcPr id="1683038706" protected="0"/>
+            <w:tmTcPr id="1702762945" protected="0"/>
           </w:tcPr>
           <w:p>
             <w:pPr>
@@ -173,14 +184,22 @@
               <w:tl2br w:val="nil" w:sz="0" w:space="0" w:color="000000" tmln="20, 20, 20, 0, 0"/>
               <w:tr2bl w:val="nil" w:sz="0" w:space="0" w:color="000000" tmln="20, 20, 20, 0, 0"/>
             </w:tcBorders>
-            <w:tmTcPr id="1683038706" protected="0"/>
+            <w:tmTcPr id="1702762945" protected="0"/>
           </w:tcPr>
           <w:p>
             <w:pPr>
               <w:pStyle w:val="para8"/>
               <w:widowControl w:val="0"/>
+              <w:rPr>
+                <w:b/>
+                <w:bCs/>
+              </w:rPr>
             </w:pPr>
             <w:r>
+              <w:rPr>
+                <w:b/>
+                <w:bCs/>
+              </w:rPr>
               <w:t>Domain</w:t>
             </w:r>
           </w:p>
@@ -204,7 +223,7 @@
               <w:tl2br w:val="nil" w:sz="0" w:space="0" w:color="000000" tmln="20, 20, 20, 0, 0"/>
               <w:tr2bl w:val="nil" w:sz="0" w:space="0" w:color="000000" tmln="20, 20, 20, 0, 0"/>
             </w:tcBorders>
-            <w:tmTcPr id="1683038706" protected="0"/>
+            <w:tmTcPr id="1702762945" protected="0"/>
           </w:tcPr>
           <w:p>
             <w:pPr>
@@ -260,14 +279,22 @@
               <w:tl2br w:val="nil" w:sz="0" w:space="0" w:color="000000" tmln="20, 20, 20, 0, 0"/>
               <w:tr2bl w:val="nil" w:sz="0" w:space="0" w:color="000000" tmln="20, 20, 20, 0, 0"/>
             </w:tcBorders>
-            <w:tmTcPr id="1683038706" protected="0"/>
+            <w:tmTcPr id="1702762945" protected="0"/>
           </w:tcPr>
           <w:p>
             <w:pPr>
               <w:pStyle w:val="para8"/>
               <w:widowControl w:val="0"/>
+              <w:rPr>
+                <w:b/>
+                <w:bCs/>
+              </w:rPr>
             </w:pPr>
             <w:r>
+              <w:rPr>
+                <w:b/>
+                <w:bCs/>
+              </w:rPr>
               <w:t>DomainRole</w:t>
             </w:r>
           </w:p>
@@ -291,7 +318,7 @@
               <w:tl2br w:val="nil" w:sz="0" w:space="0" w:color="000000" tmln="20, 20, 20, 0, 0"/>
               <w:tr2bl w:val="nil" w:sz="0" w:space="0" w:color="000000" tmln="20, 20, 20, 0, 0"/>
             </w:tcBorders>
-            <w:tmTcPr id="1683038706" protected="0"/>
+            <w:tmTcPr id="1702762945" protected="0"/>
           </w:tcPr>
           <w:p>
             <w:pPr>
@@ -347,14 +374,22 @@
               <w:tl2br w:val="nil" w:sz="0" w:space="0" w:color="000000" tmln="20, 20, 20, 0, 0"/>
               <w:tr2bl w:val="nil" w:sz="0" w:space="0" w:color="000000" tmln="20, 20, 20, 0, 0"/>
             </w:tcBorders>
-            <w:tmTcPr id="1683038706" protected="0"/>
+            <w:tmTcPr id="1702762945" protected="0"/>
           </w:tcPr>
           <w:p>
             <w:pPr>
               <w:pStyle w:val="para8"/>
               <w:widowControl w:val="0"/>
+              <w:rPr>
+                <w:b/>
+                <w:bCs/>
+              </w:rPr>
             </w:pPr>
             <w:r>
+              <w:rPr>
+                <w:b/>
+                <w:bCs/>
+              </w:rPr>
               <w:t>OSName</w:t>
             </w:r>
           </w:p>
@@ -378,7 +413,7 @@
               <w:tl2br w:val="nil" w:sz="0" w:space="0" w:color="000000" tmln="20, 20, 20, 0, 0"/>
               <w:tr2bl w:val="nil" w:sz="0" w:space="0" w:color="000000" tmln="20, 20, 20, 0, 0"/>
             </w:tcBorders>
-            <w:tmTcPr id="1683038706" protected="0"/>
+            <w:tmTcPr id="1702762945" protected="0"/>
           </w:tcPr>
           <w:p>
             <w:pPr>
@@ -434,14 +469,22 @@
               <w:tl2br w:val="nil" w:sz="0" w:space="0" w:color="000000" tmln="20, 20, 20, 0, 0"/>
               <w:tr2bl w:val="nil" w:sz="0" w:space="0" w:color="000000" tmln="20, 20, 20, 0, 0"/>
             </w:tcBorders>
-            <w:tmTcPr id="1683038706" protected="0"/>
+            <w:tmTcPr id="1702762945" protected="0"/>
           </w:tcPr>
           <w:p>
             <w:pPr>
               <w:pStyle w:val="para8"/>
               <w:widowControl w:val="0"/>
+              <w:rPr>
+                <w:b/>
+                <w:bCs/>
+              </w:rPr>
             </w:pPr>
             <w:r>
+              <w:rPr>
+                <w:b/>
+                <w:bCs/>
+              </w:rPr>
               <w:t>OSBuildNumber</w:t>
             </w:r>
           </w:p>
@@ -465,7 +508,7 @@
               <w:tl2br w:val="nil" w:sz="0" w:space="0" w:color="000000" tmln="20, 20, 20, 0, 0"/>
               <w:tr2bl w:val="nil" w:sz="0" w:space="0" w:color="000000" tmln="20, 20, 20, 0, 0"/>
             </w:tcBorders>
-            <w:tmTcPr id="1683038706" protected="0"/>
+            <w:tmTcPr id="1702762945" protected="0"/>
           </w:tcPr>
           <w:p>
             <w:pPr>
@@ -521,14 +564,22 @@
               <w:tl2br w:val="nil" w:sz="0" w:space="0" w:color="000000" tmln="20, 20, 20, 0, 0"/>
               <w:tr2bl w:val="nil" w:sz="0" w:space="0" w:color="000000" tmln="20, 20, 20, 0, 0"/>
             </w:tcBorders>
-            <w:tmTcPr id="1683038706" protected="0"/>
+            <w:tmTcPr id="1702762945" protected="0"/>
           </w:tcPr>
           <w:p>
             <w:pPr>
               <w:pStyle w:val="para8"/>
               <w:widowControl w:val="0"/>
+              <w:rPr>
+                <w:b/>
+                <w:bCs/>
+              </w:rPr>
             </w:pPr>
             <w:r>
+              <w:rPr>
+                <w:b/>
+                <w:bCs/>
+              </w:rPr>
               <w:t>OSVersion</w:t>
             </w:r>
           </w:p>
@@ -552,7 +603,7 @@
               <w:tl2br w:val="nil" w:sz="0" w:space="0" w:color="000000" tmln="20, 20, 20, 0, 0"/>
               <w:tr2bl w:val="nil" w:sz="0" w:space="0" w:color="000000" tmln="20, 20, 20, 0, 0"/>
             </w:tcBorders>
-            <w:tmTcPr id="1683038706" protected="0"/>
+            <w:tmTcPr id="1702762945" protected="0"/>
           </w:tcPr>
           <w:p>
             <w:pPr>
@@ -608,7 +659,7 @@
               <w:tl2br w:val="nil" w:sz="0" w:space="0" w:color="000000" tmln="20, 20, 20, 0, 0"/>
               <w:tr2bl w:val="nil" w:sz="0" w:space="0" w:color="000000" tmln="20, 20, 20, 0, 0"/>
             </w:tcBorders>
-            <w:tmTcPr id="1683038706" protected="0"/>
+            <w:tmTcPr id="1702762945" protected="0"/>
           </w:tcPr>
           <w:p>
             <w:pPr>
@@ -622,8 +673,16 @@
                 <w:between w:val="nil" w:sz="0" w:space="0" w:color="000000" tmln="20, 20, 20, 0, 0"/>
               </w:pBdr>
               <w:shd w:val="solid" w:color="FFFFFF" tmshd="1677721856, 0, 16777215"/>
+              <w:rPr>
+                <w:b/>
+                <w:bCs/>
+              </w:rPr>
             </w:pPr>
             <w:r>
+              <w:rPr>
+                <w:b/>
+                <w:bCs/>
+              </w:rPr>
               <w:t>HyperVisorPresent</w:t>
             </w:r>
           </w:p>
@@ -647,7 +706,7 @@
               <w:tl2br w:val="nil" w:sz="0" w:space="0" w:color="000000" tmln="20, 20, 20, 0, 0"/>
               <w:tr2bl w:val="nil" w:sz="0" w:space="0" w:color="000000" tmln="20, 20, 20, 0, 0"/>
             </w:tcBorders>
-            <w:tmTcPr id="1683038706" protected="0"/>
+            <w:tmTcPr id="1702762945" protected="0"/>
           </w:tcPr>
           <w:p>
             <w:pPr>
@@ -703,7 +762,7 @@
               <w:tl2br w:val="nil" w:sz="0" w:space="0" w:color="000000" tmln="20, 20, 20, 0, 0"/>
               <w:tr2bl w:val="nil" w:sz="0" w:space="0" w:color="000000" tmln="20, 20, 20, 0, 0"/>
             </w:tcBorders>
-            <w:tmTcPr id="1683038706" protected="0"/>
+            <w:tmTcPr id="1702762945" protected="0"/>
           </w:tcPr>
           <w:p>
             <w:pPr>
@@ -717,8 +776,16 @@
                 <w:between w:val="nil" w:sz="0" w:space="0" w:color="000000" tmln="20, 20, 20, 0, 0"/>
               </w:pBdr>
               <w:shd w:val="solid" w:color="FFFFFF" tmshd="1677721856, 0, 16777215"/>
+              <w:rPr>
+                <w:b/>
+                <w:bCs/>
+              </w:rPr>
             </w:pPr>
             <w:r>
+              <w:rPr>
+                <w:b/>
+                <w:bCs/>
+              </w:rPr>
               <w:t>IP Addresses:</w:t>
             </w:r>
           </w:p>
@@ -742,7 +809,7 @@
               <w:tl2br w:val="nil" w:sz="0" w:space="0" w:color="000000" tmln="20, 20, 20, 0, 0"/>
               <w:tr2bl w:val="nil" w:sz="0" w:space="0" w:color="000000" tmln="20, 20, 20, 0, 0"/>
             </w:tcBorders>
-            <w:tmTcPr id="1683038706" protected="0"/>
+            <w:tmTcPr id="1702762945" protected="0"/>
           </w:tcPr>
           <w:p>
             <w:pPr>
@@ -784,7 +851,7 @@
               <w:tl2br w:val="nil" w:sz="0" w:space="0" w:color="000000" tmln="20, 20, 20, 0, 0"/>
               <w:tr2bl w:val="nil" w:sz="0" w:space="0" w:color="000000" tmln="20, 20, 20, 0, 0"/>
             </w:tcBorders>
-            <w:tmTcPr id="1683038706" protected="0"/>
+            <w:tmTcPr id="1702762945" protected="0"/>
           </w:tcPr>
           <w:p>
             <w:pPr>
@@ -792,8 +859,6 @@
             </w:pPr>
             <w:r>
               <w:rPr>
-                <w:b/>
-                <w:bCs/>
                 <w:lang w:val="en-us"/>
               </w:rPr>
               <w:t xml:space="preserve">{%tr for </w:t>
@@ -801,16 +866,12 @@
             <w:r>
               <w:rPr>
                 <w:rFonts w:eastAsia="Arial Unicode MS" w:cs="Arial Unicode MS"/>
-                <w:b/>
-                <w:bCs/>
                 <w:lang w:val="en-us"/>
               </w:rPr>
               <w:t>i</w:t>
             </w:r>
             <w:r>
               <w:rPr>
-                <w:b/>
-                <w:bCs/>
                 <w:lang w:val="en-us"/>
               </w:rPr>
               <w:t xml:space="preserve"> in </w:t>
@@ -818,15 +879,11 @@
             <w:r>
               <w:rPr>
                 <w:rFonts w:eastAsia="Arial Unicode MS" w:cs="Arial Unicode MS"/>
-                <w:b/>
-                <w:bCs/>
               </w:rPr>
               <w:t>h.NetIPAddresses</w:t>
             </w:r>
             <w:r>
               <w:rPr>
-                <w:b/>
-                <w:bCs/>
                 <w:lang w:val="en-us"/>
               </w:rPr>
               <w:t xml:space="preserve"> %}</w:t>
@@ -860,22 +917,14 @@
               <w:tl2br w:val="nil" w:sz="0" w:space="0" w:color="000000" tmln="20, 20, 20, 0, 0"/>
               <w:tr2bl w:val="nil" w:sz="0" w:space="0" w:color="000000" tmln="20, 20, 20, 0, 0"/>
             </w:tcBorders>
-            <w:tmTcPr id="1683038706" protected="0"/>
+            <w:tmTcPr id="1702762945" protected="0"/>
           </w:tcPr>
           <w:p>
             <w:pPr>
               <w:pStyle w:val="para4"/>
               <w:widowControl w:val="0"/>
-              <w:rPr>
-                <w:b/>
-                <w:bCs/>
-              </w:rPr>
             </w:pPr>
             <w:r>
-              <w:rPr>
-                <w:b/>
-                <w:bCs/>
-              </w:rPr>
               <w:t>{{ i.InterfaceAlias }}</w:t>
             </w:r>
           </w:p>
@@ -898,22 +947,14 @@
               <w:tl2br w:val="nil" w:sz="0" w:space="0" w:color="000000" tmln="20, 20, 20, 0, 0"/>
               <w:tr2bl w:val="nil" w:sz="0" w:space="0" w:color="000000" tmln="20, 20, 20, 0, 0"/>
             </w:tcBorders>
-            <w:tmTcPr id="1683038706" protected="0"/>
+            <w:tmTcPr id="1702762945" protected="0"/>
           </w:tcPr>
           <w:p>
             <w:pPr>
               <w:pStyle w:val="para8"/>
               <w:widowControl w:val="0"/>
-              <w:rPr>
-                <w:b/>
-                <w:bCs/>
-              </w:rPr>
             </w:pPr>
             <w:r>
-              <w:rPr>
-                <w:b/>
-                <w:bCs/>
-              </w:rPr>
               <w:t>{{ i.IP }} / {{ i.Prefix }} )</w:t>
             </w:r>
           </w:p>
@@ -944,7 +985,7 @@
               <w:tl2br w:val="nil" w:sz="0" w:space="0" w:color="000000" tmln="20, 20, 20, 0, 0"/>
               <w:tr2bl w:val="nil" w:sz="0" w:space="0" w:color="000000" tmln="20, 20, 20, 0, 0"/>
             </w:tcBorders>
-            <w:tmTcPr id="1683038706" protected="0"/>
+            <w:tmTcPr id="1702762945" protected="0"/>
           </w:tcPr>
           <w:p>
             <w:pPr>
@@ -952,8 +993,6 @@
             </w:pPr>
             <w:r>
               <w:rPr>
-                <w:b/>
-                <w:bCs/>
                 <w:lang w:val="en-us"/>
               </w:rPr>
               <w:t>{%tr endfor %}</w:t>

</xml_diff>